<commit_message>
update blog for CV
</commit_message>
<xml_diff>
--- a/static/cv/rosenberg-cv-for-word.docx
+++ b/static/cv/rosenberg-cv-for-word.docx
@@ -1849,6 +1849,64 @@
         <w:pStyle w:val="FirstParagraph"/>
       </w:pPr>
       <w:r>
+        <w:t xml:space="preserve">2019-2021, PI,</w:t>
+      </w:r>
+      <w:r>
+        <w:t xml:space="preserve"> </w:t>
+      </w:r>
+      <w:r>
+        <w:rPr>
+          <w:i/>
+        </w:rPr>
+        <w:t xml:space="preserve">Understanding the development of interest in computer science: An experience sampling approach</w:t>
+      </w:r>
+      <w:r>
+        <w:t xml:space="preserve"> </w:t>
+      </w:r>
+      <w:r>
+        <w:t xml:space="preserve">($346,688). National Science Foundation.</w:t>
+      </w:r>
+    </w:p>
+    <w:p>
+      <w:pPr>
+        <w:pStyle w:val="BodyText"/>
+      </w:pPr>
+      <w:r>
+        <w:t xml:space="preserve">2019-2021, Co-PI,</w:t>
+      </w:r>
+      <w:r>
+        <w:t xml:space="preserve"> </w:t>
+      </w:r>
+      <w:r>
+        <w:rPr>
+          <w:i/>
+        </w:rPr>
+        <w:t xml:space="preserve">CS for Appalachia: A research-practice partnership for integrating computer science into East Tennessee schools</w:t>
+      </w:r>
+      <w:r>
+        <w:t xml:space="preserve"> </w:t>
+      </w:r>
+      <w:r>
+        <w:t xml:space="preserve">($252,453;</w:t>
+      </w:r>
+      <w:r>
+        <w:t xml:space="preserve"> </w:t>
+      </w:r>
+      <w:r>
+        <w:rPr>
+          <w:i/>
+        </w:rPr>
+        <w:t xml:space="preserve">PI</w:t>
+      </w:r>
+      <w:r>
+        <w:t xml:space="preserve">: Lynn Hodge). National Science Foundation.</w:t>
+      </w:r>
+    </w:p>
+    <w:p>
+      <w:pPr>
+        <w:pStyle w:val="BodyText"/>
+      </w:pPr>
+      <w:r>
         <w:t xml:space="preserve">2020, Southeastern Conference (SEC) Visiting Faculty Travel Grant Program ($702)</w:t>
       </w:r>
     </w:p>
@@ -1857,29 +1915,6 @@
         <w:pStyle w:val="BodyText"/>
       </w:pPr>
       <w:r>
-        <w:t xml:space="preserve">2020-2022, PI,</w:t>
-      </w:r>
-      <w:r>
-        <w:t xml:space="preserve"> </w:t>
-      </w:r>
-      <w:r>
-        <w:rPr>
-          <w:i/>
-        </w:rPr>
-        <w:t xml:space="preserve">Understanding the development of interest in computer science: An experience sampling approach</w:t>
-      </w:r>
-      <w:r>
-        <w:t xml:space="preserve"> </w:t>
-      </w:r>
-      <w:r>
-        <w:t xml:space="preserve">($346,688). National Science Foundation.</w:t>
-      </w:r>
-    </w:p>
-    <w:p>
-      <w:pPr>
-        <w:pStyle w:val="BodyText"/>
-      </w:pPr>
-      <w:r>
         <w:t xml:space="preserve">2017-2020, Consultant,</w:t>
       </w:r>
       <w:r>
@@ -1895,7 +1930,19 @@
         <w:t xml:space="preserve"> </w:t>
       </w:r>
       <w:r>
-        <w:t xml:space="preserve">($499,927). National Science Foundation (PI: Jennifer Schmidt)</w:t>
+        <w:t xml:space="preserve">($499,927;</w:t>
+      </w:r>
+      <w:r>
+        <w:t xml:space="preserve"> </w:t>
+      </w:r>
+      <w:r>
+        <w:rPr>
+          <w:i/>
+        </w:rPr>
+        <w:t xml:space="preserve">PI</w:t>
+      </w:r>
+      <w:r>
+        <w:t xml:space="preserve">: Jennifer Schmidt). National Science Foundation.</w:t>
       </w:r>
     </w:p>
     <w:p>
@@ -1980,14 +2027,6 @@
       </w:pPr>
       <w:r>
         <w:t xml:space="preserve">2020-2024, Co-PI, Imagining possibilities in post-secondary education and STEMM in rural Appalachia. National Institutes of Health.</w:t>
-      </w:r>
-    </w:p>
-    <w:p>
-      <w:pPr>
-        <w:pStyle w:val="BodyText"/>
-      </w:pPr>
-      <w:r>
-        <w:t xml:space="preserve">2019-2021, Co-PI, CS for Appalachia: A research-practice partnership for integrating computer science into East Tennessee schools. National Science Foundation.</w:t>
       </w:r>
     </w:p>
     <w:p>

</xml_diff>